<commit_message>
Added Bill Of Materials
</commit_message>
<xml_diff>
--- a/doc/ECE411_Project_Requirements_12_5.docx
+++ b/doc/ECE411_Project_Requirements_12_5.docx
@@ -1,6 +1,6 @@
 
 <file path=word/document.xml><?xml version="1.0" encoding="utf-8"?>
-<w:document xmlns:wpc="http://schemas.microsoft.com/office/word/2010/wordprocessingCanvas" xmlns:cx="http://schemas.microsoft.com/office/drawing/2014/chartex" xmlns:cx1="http://schemas.microsoft.com/office/drawing/2015/9/8/chartex" xmlns:mc="http://schemas.openxmlformats.org/markup-compatibility/2006" xmlns:o="urn:schemas-microsoft-com:office:office" xmlns:r="http://schemas.openxmlformats.org/officeDocument/2006/relationships" xmlns:m="http://schemas.openxmlformats.org/officeDocument/2006/math" xmlns:v="urn:schemas-microsoft-com:vml" xmlns:wp14="http://schemas.microsoft.com/office/word/2010/wordprocessingDrawing" xmlns:wp="http://schemas.openxmlformats.org/drawingml/2006/wordprocessingDrawing" xmlns:w10="urn:schemas-microsoft-com:office:word" xmlns:w="http://schemas.openxmlformats.org/wordprocessingml/2006/main" xmlns:w14="http://schemas.microsoft.com/office/word/2010/wordml" xmlns:w15="http://schemas.microsoft.com/office/word/2012/wordml" xmlns:w16se="http://schemas.microsoft.com/office/word/2015/wordml/symex" xmlns:wpg="http://schemas.microsoft.com/office/word/2010/wordprocessingGroup" xmlns:wpi="http://schemas.microsoft.com/office/word/2010/wordprocessingInk" xmlns:wne="http://schemas.microsoft.com/office/word/2006/wordml" xmlns:wps="http://schemas.microsoft.com/office/word/2010/wordprocessingShape" mc:Ignorable="w14 w15 w16se wp14">
+<w:document xmlns:wpc="http://schemas.microsoft.com/office/word/2010/wordprocessingCanvas" xmlns:cx="http://schemas.microsoft.com/office/drawing/2014/chartex" xmlns:cx1="http://schemas.microsoft.com/office/drawing/2015/9/8/chartex" xmlns:cx2="http://schemas.microsoft.com/office/drawing/2015/10/21/chartex" xmlns:cx3="http://schemas.microsoft.com/office/drawing/2016/5/9/chartex" xmlns:cx4="http://schemas.microsoft.com/office/drawing/2016/5/10/chartex" xmlns:cx5="http://schemas.microsoft.com/office/drawing/2016/5/11/chartex" xmlns:mc="http://schemas.openxmlformats.org/markup-compatibility/2006" xmlns:o="urn:schemas-microsoft-com:office:office" xmlns:r="http://schemas.openxmlformats.org/officeDocument/2006/relationships" xmlns:m="http://schemas.openxmlformats.org/officeDocument/2006/math" xmlns:v="urn:schemas-microsoft-com:vml" xmlns:wp14="http://schemas.microsoft.com/office/word/2010/wordprocessingDrawing" xmlns:wp="http://schemas.openxmlformats.org/drawingml/2006/wordprocessingDrawing" xmlns:w10="urn:schemas-microsoft-com:office:word" xmlns:w="http://schemas.openxmlformats.org/wordprocessingml/2006/main" xmlns:w14="http://schemas.microsoft.com/office/word/2010/wordml" xmlns:w15="http://schemas.microsoft.com/office/word/2012/wordml" xmlns:w16se="http://schemas.microsoft.com/office/word/2015/wordml/symex" xmlns:wpg="http://schemas.microsoft.com/office/word/2010/wordprocessingGroup" xmlns:wpi="http://schemas.microsoft.com/office/word/2010/wordprocessingInk" xmlns:wne="http://schemas.microsoft.com/office/word/2006/wordml" xmlns:wps="http://schemas.microsoft.com/office/word/2010/wordprocessingShape" mc:Ignorable="w14 w15 w16se wp14">
   <w:background w:color="FFFFFF"/>
   <w:body>
     <w:p>
@@ -67,7 +67,7 @@
           <w:sz w:val="36"/>
           <w:szCs w:val="36"/>
         </w:rPr>
-        <w:t>Version 1.0</w:t>
+        <w:t>Version 3.0</w:t>
       </w:r>
     </w:p>
     <w:p>
@@ -81,7 +81,15 @@
           <w:sz w:val="36"/>
           <w:szCs w:val="36"/>
         </w:rPr>
-        <w:t>10/25/2016</w:t>
+        <w:t>12/06</w:t>
+      </w:r>
+      <w:r>
+        <w:rPr>
+          <w:rFonts w:ascii="Times New Roman" w:eastAsia="Times New Roman" w:hAnsi="Times New Roman" w:cs="Times New Roman"/>
+          <w:sz w:val="36"/>
+          <w:szCs w:val="36"/>
+        </w:rPr>
+        <w:t>/2016</w:t>
       </w:r>
     </w:p>
     <w:p>
@@ -95,7 +103,43 @@
           <w:sz w:val="36"/>
           <w:szCs w:val="36"/>
         </w:rPr>
-        <w:t>Aaron Baker, Andy Rusinek, Daniel Schaeffer, Minh-Nhut Dang</w:t>
+        <w:t xml:space="preserve">Aaron Baker, Andy </w:t>
+      </w:r>
+      <w:proofErr w:type="spellStart"/>
+      <w:r>
+        <w:rPr>
+          <w:rFonts w:ascii="Times New Roman" w:eastAsia="Times New Roman" w:hAnsi="Times New Roman" w:cs="Times New Roman"/>
+          <w:sz w:val="36"/>
+          <w:szCs w:val="36"/>
+        </w:rPr>
+        <w:t>Rusinek</w:t>
+      </w:r>
+      <w:proofErr w:type="spellEnd"/>
+      <w:r>
+        <w:rPr>
+          <w:rFonts w:ascii="Times New Roman" w:eastAsia="Times New Roman" w:hAnsi="Times New Roman" w:cs="Times New Roman"/>
+          <w:sz w:val="36"/>
+          <w:szCs w:val="36"/>
+        </w:rPr>
+        <w:t>, Daniel Schaeffer, Minh-</w:t>
+      </w:r>
+      <w:proofErr w:type="spellStart"/>
+      <w:r>
+        <w:rPr>
+          <w:rFonts w:ascii="Times New Roman" w:eastAsia="Times New Roman" w:hAnsi="Times New Roman" w:cs="Times New Roman"/>
+          <w:sz w:val="36"/>
+          <w:szCs w:val="36"/>
+        </w:rPr>
+        <w:t>Nhut</w:t>
+      </w:r>
+      <w:proofErr w:type="spellEnd"/>
+      <w:r>
+        <w:rPr>
+          <w:rFonts w:ascii="Times New Roman" w:eastAsia="Times New Roman" w:hAnsi="Times New Roman" w:cs="Times New Roman"/>
+          <w:sz w:val="36"/>
+          <w:szCs w:val="36"/>
+        </w:rPr>
+        <w:t xml:space="preserve"> Dang</w:t>
       </w:r>
     </w:p>
     <w:p>
@@ -516,7 +560,15 @@
                 <w:sz w:val="28"/>
                 <w:szCs w:val="28"/>
               </w:rPr>
-              <w:t>12/05/2016</w:t>
+              <w:t>12/06</w:t>
+            </w:r>
+            <w:r>
+              <w:rPr>
+                <w:rFonts w:ascii="Times New Roman" w:hAnsi="Times New Roman" w:cs="Times New Roman"/>
+                <w:sz w:val="28"/>
+                <w:szCs w:val="28"/>
+              </w:rPr>
+              <w:t>/2016</w:t>
             </w:r>
           </w:p>
         </w:tc>
@@ -916,6 +968,7 @@
           <w:sz w:val="24"/>
           <w:szCs w:val="24"/>
         </w:rPr>
+        <w:lastRenderedPageBreak/>
         <w:t>1</w:t>
       </w:r>
       <w:r>
@@ -1106,6 +1159,8 @@
         </w:rPr>
         <w:t>he system will be powered by a single</w:t>
       </w:r>
+      <w:bookmarkStart w:id="0" w:name="_GoBack"/>
+      <w:bookmarkEnd w:id="0"/>
       <w:r>
         <w:rPr>
           <w:rFonts w:ascii="Times New Roman" w:eastAsia="Times New Roman" w:hAnsi="Times New Roman" w:cs="Times New Roman"/>
@@ -1330,7 +1385,6 @@
           <w:sz w:val="24"/>
           <w:szCs w:val="24"/>
         </w:rPr>
-        <w:lastRenderedPageBreak/>
         <w:t>Be able to transfer data to computer for processing and display</w:t>
       </w:r>
     </w:p>
@@ -1437,6 +1491,7 @@
           <w:sz w:val="24"/>
           <w:szCs w:val="24"/>
         </w:rPr>
+        <w:lastRenderedPageBreak/>
         <w:t>Easily removed and reinserted into different type of rocket noses</w:t>
       </w:r>
     </w:p>
@@ -1569,8 +1624,6 @@
         </w:rPr>
         <w:t>ECONOMICS:</w:t>
       </w:r>
-      <w:bookmarkStart w:id="0" w:name="_GoBack"/>
-      <w:bookmarkEnd w:id="0"/>
     </w:p>
     <w:p>
       <w:pPr>
@@ -1824,7 +1877,15 @@
           <w:sz w:val="24"/>
           <w:szCs w:val="24"/>
         </w:rPr>
-        <w:t>Be modularly expandable</w:t>
+        <w:t xml:space="preserve">Be </w:t>
+      </w:r>
+      <w:r>
+        <w:rPr>
+          <w:rFonts w:ascii="Times New Roman" w:eastAsia="Times New Roman" w:hAnsi="Times New Roman" w:cs="Times New Roman"/>
+          <w:sz w:val="24"/>
+          <w:szCs w:val="24"/>
+        </w:rPr>
+        <w:t>expandable</w:t>
       </w:r>
     </w:p>
     <w:p>
@@ -1841,13 +1902,23 @@
           <w:szCs w:val="24"/>
         </w:rPr>
       </w:pPr>
-      <w:r>
-        <w:rPr>
-          <w:rFonts w:ascii="Times New Roman" w:eastAsia="Times New Roman" w:hAnsi="Times New Roman" w:cs="Times New Roman"/>
-          <w:sz w:val="24"/>
-          <w:szCs w:val="24"/>
-        </w:rPr>
-        <w:t>Integratable into other amateur rocketry systems</w:t>
+      <w:proofErr w:type="spellStart"/>
+      <w:r>
+        <w:rPr>
+          <w:rFonts w:ascii="Times New Roman" w:eastAsia="Times New Roman" w:hAnsi="Times New Roman" w:cs="Times New Roman"/>
+          <w:sz w:val="24"/>
+          <w:szCs w:val="24"/>
+        </w:rPr>
+        <w:t>Integratable</w:t>
+      </w:r>
+      <w:proofErr w:type="spellEnd"/>
+      <w:r>
+        <w:rPr>
+          <w:rFonts w:ascii="Times New Roman" w:eastAsia="Times New Roman" w:hAnsi="Times New Roman" w:cs="Times New Roman"/>
+          <w:sz w:val="24"/>
+          <w:szCs w:val="24"/>
+        </w:rPr>
+        <w:t xml:space="preserve"> into other amateur rocketry systems</w:t>
       </w:r>
     </w:p>
     <w:p>
@@ -1881,7 +1952,7 @@
 </file>
 
 <file path=word/endnotes.xml><?xml version="1.0" encoding="utf-8"?>
-<w:endnotes xmlns:wpc="http://schemas.microsoft.com/office/word/2010/wordprocessingCanvas" xmlns:cx="http://schemas.microsoft.com/office/drawing/2014/chartex" xmlns:cx1="http://schemas.microsoft.com/office/drawing/2015/9/8/chartex" xmlns:mc="http://schemas.openxmlformats.org/markup-compatibility/2006" xmlns:o="urn:schemas-microsoft-com:office:office" xmlns:r="http://schemas.openxmlformats.org/officeDocument/2006/relationships" xmlns:m="http://schemas.openxmlformats.org/officeDocument/2006/math" xmlns:v="urn:schemas-microsoft-com:vml" xmlns:wp14="http://schemas.microsoft.com/office/word/2010/wordprocessingDrawing" xmlns:wp="http://schemas.openxmlformats.org/drawingml/2006/wordprocessingDrawing" xmlns:w10="urn:schemas-microsoft-com:office:word" xmlns:w="http://schemas.openxmlformats.org/wordprocessingml/2006/main" xmlns:w14="http://schemas.microsoft.com/office/word/2010/wordml" xmlns:w15="http://schemas.microsoft.com/office/word/2012/wordml" xmlns:w16se="http://schemas.microsoft.com/office/word/2015/wordml/symex" xmlns:wpg="http://schemas.microsoft.com/office/word/2010/wordprocessingGroup" xmlns:wpi="http://schemas.microsoft.com/office/word/2010/wordprocessingInk" xmlns:wne="http://schemas.microsoft.com/office/word/2006/wordml" xmlns:wps="http://schemas.microsoft.com/office/word/2010/wordprocessingShape" mc:Ignorable="w14 w15 w16se wp14">
+<w:endnotes xmlns:wpc="http://schemas.microsoft.com/office/word/2010/wordprocessingCanvas" xmlns:cx="http://schemas.microsoft.com/office/drawing/2014/chartex" xmlns:cx1="http://schemas.microsoft.com/office/drawing/2015/9/8/chartex" xmlns:cx2="http://schemas.microsoft.com/office/drawing/2015/10/21/chartex" xmlns:cx3="http://schemas.microsoft.com/office/drawing/2016/5/9/chartex" xmlns:cx4="http://schemas.microsoft.com/office/drawing/2016/5/10/chartex" xmlns:cx5="http://schemas.microsoft.com/office/drawing/2016/5/11/chartex" xmlns:mc="http://schemas.openxmlformats.org/markup-compatibility/2006" xmlns:o="urn:schemas-microsoft-com:office:office" xmlns:r="http://schemas.openxmlformats.org/officeDocument/2006/relationships" xmlns:m="http://schemas.openxmlformats.org/officeDocument/2006/math" xmlns:v="urn:schemas-microsoft-com:vml" xmlns:wp14="http://schemas.microsoft.com/office/word/2010/wordprocessingDrawing" xmlns:wp="http://schemas.openxmlformats.org/drawingml/2006/wordprocessingDrawing" xmlns:w10="urn:schemas-microsoft-com:office:word" xmlns:w="http://schemas.openxmlformats.org/wordprocessingml/2006/main" xmlns:w14="http://schemas.microsoft.com/office/word/2010/wordml" xmlns:w15="http://schemas.microsoft.com/office/word/2012/wordml" xmlns:w16se="http://schemas.microsoft.com/office/word/2015/wordml/symex" xmlns:wpg="http://schemas.microsoft.com/office/word/2010/wordprocessingGroup" xmlns:wpi="http://schemas.microsoft.com/office/word/2010/wordprocessingInk" xmlns:wne="http://schemas.microsoft.com/office/word/2006/wordml" xmlns:wps="http://schemas.microsoft.com/office/word/2010/wordprocessingShape" mc:Ignorable="w14 w15 w16se wp14">
   <w:endnote w:type="separator" w:id="-1">
     <w:p>
       <w:pPr>
@@ -1906,7 +1977,7 @@
 </file>
 
 <file path=word/footnotes.xml><?xml version="1.0" encoding="utf-8"?>
-<w:footnotes xmlns:wpc="http://schemas.microsoft.com/office/word/2010/wordprocessingCanvas" xmlns:cx="http://schemas.microsoft.com/office/drawing/2014/chartex" xmlns:cx1="http://schemas.microsoft.com/office/drawing/2015/9/8/chartex" xmlns:mc="http://schemas.openxmlformats.org/markup-compatibility/2006" xmlns:o="urn:schemas-microsoft-com:office:office" xmlns:r="http://schemas.openxmlformats.org/officeDocument/2006/relationships" xmlns:m="http://schemas.openxmlformats.org/officeDocument/2006/math" xmlns:v="urn:schemas-microsoft-com:vml" xmlns:wp14="http://schemas.microsoft.com/office/word/2010/wordprocessingDrawing" xmlns:wp="http://schemas.openxmlformats.org/drawingml/2006/wordprocessingDrawing" xmlns:w10="urn:schemas-microsoft-com:office:word" xmlns:w="http://schemas.openxmlformats.org/wordprocessingml/2006/main" xmlns:w14="http://schemas.microsoft.com/office/word/2010/wordml" xmlns:w15="http://schemas.microsoft.com/office/word/2012/wordml" xmlns:w16se="http://schemas.microsoft.com/office/word/2015/wordml/symex" xmlns:wpg="http://schemas.microsoft.com/office/word/2010/wordprocessingGroup" xmlns:wpi="http://schemas.microsoft.com/office/word/2010/wordprocessingInk" xmlns:wne="http://schemas.microsoft.com/office/word/2006/wordml" xmlns:wps="http://schemas.microsoft.com/office/word/2010/wordprocessingShape" mc:Ignorable="w14 w15 w16se wp14">
+<w:footnotes xmlns:wpc="http://schemas.microsoft.com/office/word/2010/wordprocessingCanvas" xmlns:cx="http://schemas.microsoft.com/office/drawing/2014/chartex" xmlns:cx1="http://schemas.microsoft.com/office/drawing/2015/9/8/chartex" xmlns:cx2="http://schemas.microsoft.com/office/drawing/2015/10/21/chartex" xmlns:cx3="http://schemas.microsoft.com/office/drawing/2016/5/9/chartex" xmlns:cx4="http://schemas.microsoft.com/office/drawing/2016/5/10/chartex" xmlns:cx5="http://schemas.microsoft.com/office/drawing/2016/5/11/chartex" xmlns:mc="http://schemas.openxmlformats.org/markup-compatibility/2006" xmlns:o="urn:schemas-microsoft-com:office:office" xmlns:r="http://schemas.openxmlformats.org/officeDocument/2006/relationships" xmlns:m="http://schemas.openxmlformats.org/officeDocument/2006/math" xmlns:v="urn:schemas-microsoft-com:vml" xmlns:wp14="http://schemas.microsoft.com/office/word/2010/wordprocessingDrawing" xmlns:wp="http://schemas.openxmlformats.org/drawingml/2006/wordprocessingDrawing" xmlns:w10="urn:schemas-microsoft-com:office:word" xmlns:w="http://schemas.openxmlformats.org/wordprocessingml/2006/main" xmlns:w14="http://schemas.microsoft.com/office/word/2010/wordml" xmlns:w15="http://schemas.microsoft.com/office/word/2012/wordml" xmlns:w16se="http://schemas.microsoft.com/office/word/2015/wordml/symex" xmlns:wpg="http://schemas.microsoft.com/office/word/2010/wordprocessingGroup" xmlns:wpi="http://schemas.microsoft.com/office/word/2010/wordprocessingInk" xmlns:wne="http://schemas.microsoft.com/office/word/2006/wordml" xmlns:wps="http://schemas.microsoft.com/office/word/2010/wordprocessingShape" mc:Ignorable="w14 w15 w16se wp14">
   <w:footnote w:type="separator" w:id="-1">
     <w:p>
       <w:pPr>
@@ -1931,7 +2002,7 @@
 </file>
 
 <file path=word/header1.xml><?xml version="1.0" encoding="utf-8"?>
-<w:hdr xmlns:wpc="http://schemas.microsoft.com/office/word/2010/wordprocessingCanvas" xmlns:cx="http://schemas.microsoft.com/office/drawing/2014/chartex" xmlns:cx1="http://schemas.microsoft.com/office/drawing/2015/9/8/chartex" xmlns:mc="http://schemas.openxmlformats.org/markup-compatibility/2006" xmlns:o="urn:schemas-microsoft-com:office:office" xmlns:r="http://schemas.openxmlformats.org/officeDocument/2006/relationships" xmlns:m="http://schemas.openxmlformats.org/officeDocument/2006/math" xmlns:v="urn:schemas-microsoft-com:vml" xmlns:wp14="http://schemas.microsoft.com/office/word/2010/wordprocessingDrawing" xmlns:wp="http://schemas.openxmlformats.org/drawingml/2006/wordprocessingDrawing" xmlns:w10="urn:schemas-microsoft-com:office:word" xmlns:w="http://schemas.openxmlformats.org/wordprocessingml/2006/main" xmlns:w14="http://schemas.microsoft.com/office/word/2010/wordml" xmlns:w15="http://schemas.microsoft.com/office/word/2012/wordml" xmlns:w16se="http://schemas.microsoft.com/office/word/2015/wordml/symex" xmlns:wpg="http://schemas.microsoft.com/office/word/2010/wordprocessingGroup" xmlns:wpi="http://schemas.microsoft.com/office/word/2010/wordprocessingInk" xmlns:wne="http://schemas.microsoft.com/office/word/2006/wordml" xmlns:wps="http://schemas.microsoft.com/office/word/2010/wordprocessingShape" mc:Ignorable="w14 w15 w16se wp14">
+<w:hdr xmlns:wpc="http://schemas.microsoft.com/office/word/2010/wordprocessingCanvas" xmlns:cx="http://schemas.microsoft.com/office/drawing/2014/chartex" xmlns:cx1="http://schemas.microsoft.com/office/drawing/2015/9/8/chartex" xmlns:cx2="http://schemas.microsoft.com/office/drawing/2015/10/21/chartex" xmlns:cx3="http://schemas.microsoft.com/office/drawing/2016/5/9/chartex" xmlns:cx4="http://schemas.microsoft.com/office/drawing/2016/5/10/chartex" xmlns:cx5="http://schemas.microsoft.com/office/drawing/2016/5/11/chartex" xmlns:mc="http://schemas.openxmlformats.org/markup-compatibility/2006" xmlns:o="urn:schemas-microsoft-com:office:office" xmlns:r="http://schemas.openxmlformats.org/officeDocument/2006/relationships" xmlns:m="http://schemas.openxmlformats.org/officeDocument/2006/math" xmlns:v="urn:schemas-microsoft-com:vml" xmlns:wp14="http://schemas.microsoft.com/office/word/2010/wordprocessingDrawing" xmlns:wp="http://schemas.openxmlformats.org/drawingml/2006/wordprocessingDrawing" xmlns:w10="urn:schemas-microsoft-com:office:word" xmlns:w="http://schemas.openxmlformats.org/wordprocessingml/2006/main" xmlns:w14="http://schemas.microsoft.com/office/word/2010/wordml" xmlns:w15="http://schemas.microsoft.com/office/word/2012/wordml" xmlns:w16se="http://schemas.microsoft.com/office/word/2015/wordml/symex" xmlns:wpg="http://schemas.microsoft.com/office/word/2010/wordprocessingGroup" xmlns:wpi="http://schemas.microsoft.com/office/word/2010/wordprocessingInk" xmlns:wne="http://schemas.microsoft.com/office/word/2006/wordml" xmlns:wps="http://schemas.microsoft.com/office/word/2010/wordprocessingShape" mc:Ignorable="w14 w15 w16se wp14">
   <w:p>
     <w:pPr>
       <w:jc w:val="right"/>
@@ -1969,7 +2040,7 @@
 </file>
 
 <file path=word/header2.xml><?xml version="1.0" encoding="utf-8"?>
-<w:hdr xmlns:wpc="http://schemas.microsoft.com/office/word/2010/wordprocessingCanvas" xmlns:cx="http://schemas.microsoft.com/office/drawing/2014/chartex" xmlns:cx1="http://schemas.microsoft.com/office/drawing/2015/9/8/chartex" xmlns:mc="http://schemas.openxmlformats.org/markup-compatibility/2006" xmlns:o="urn:schemas-microsoft-com:office:office" xmlns:r="http://schemas.openxmlformats.org/officeDocument/2006/relationships" xmlns:m="http://schemas.openxmlformats.org/officeDocument/2006/math" xmlns:v="urn:schemas-microsoft-com:vml" xmlns:wp14="http://schemas.microsoft.com/office/word/2010/wordprocessingDrawing" xmlns:wp="http://schemas.openxmlformats.org/drawingml/2006/wordprocessingDrawing" xmlns:w10="urn:schemas-microsoft-com:office:word" xmlns:w="http://schemas.openxmlformats.org/wordprocessingml/2006/main" xmlns:w14="http://schemas.microsoft.com/office/word/2010/wordml" xmlns:w15="http://schemas.microsoft.com/office/word/2012/wordml" xmlns:w16se="http://schemas.microsoft.com/office/word/2015/wordml/symex" xmlns:wpg="http://schemas.microsoft.com/office/word/2010/wordprocessingGroup" xmlns:wpi="http://schemas.microsoft.com/office/word/2010/wordprocessingInk" xmlns:wne="http://schemas.microsoft.com/office/word/2006/wordml" xmlns:wps="http://schemas.microsoft.com/office/word/2010/wordprocessingShape" mc:Ignorable="w14 w15 w16se wp14">
+<w:hdr xmlns:wpc="http://schemas.microsoft.com/office/word/2010/wordprocessingCanvas" xmlns:cx="http://schemas.microsoft.com/office/drawing/2014/chartex" xmlns:cx1="http://schemas.microsoft.com/office/drawing/2015/9/8/chartex" xmlns:cx2="http://schemas.microsoft.com/office/drawing/2015/10/21/chartex" xmlns:cx3="http://schemas.microsoft.com/office/drawing/2016/5/9/chartex" xmlns:cx4="http://schemas.microsoft.com/office/drawing/2016/5/10/chartex" xmlns:cx5="http://schemas.microsoft.com/office/drawing/2016/5/11/chartex" xmlns:mc="http://schemas.openxmlformats.org/markup-compatibility/2006" xmlns:o="urn:schemas-microsoft-com:office:office" xmlns:r="http://schemas.openxmlformats.org/officeDocument/2006/relationships" xmlns:m="http://schemas.openxmlformats.org/officeDocument/2006/math" xmlns:v="urn:schemas-microsoft-com:vml" xmlns:wp14="http://schemas.microsoft.com/office/word/2010/wordprocessingDrawing" xmlns:wp="http://schemas.openxmlformats.org/drawingml/2006/wordprocessingDrawing" xmlns:w10="urn:schemas-microsoft-com:office:word" xmlns:w="http://schemas.openxmlformats.org/wordprocessingml/2006/main" xmlns:w14="http://schemas.microsoft.com/office/word/2010/wordml" xmlns:w15="http://schemas.microsoft.com/office/word/2012/wordml" xmlns:w16se="http://schemas.microsoft.com/office/word/2015/wordml/symex" xmlns:wpg="http://schemas.microsoft.com/office/word/2010/wordprocessingGroup" xmlns:wpi="http://schemas.microsoft.com/office/word/2010/wordprocessingInk" xmlns:wne="http://schemas.microsoft.com/office/word/2006/wordml" xmlns:wps="http://schemas.microsoft.com/office/word/2010/wordprocessingShape" mc:Ignorable="w14 w15 w16se wp14">
   <w:p>
     <w:pPr>
       <w:ind w:left="4320"/>
@@ -2019,7 +2090,7 @@
 </file>
 
 <file path=word/numbering.xml><?xml version="1.0" encoding="utf-8"?>
-<w:numbering xmlns:wpc="http://schemas.microsoft.com/office/word/2010/wordprocessingCanvas" xmlns:cx="http://schemas.microsoft.com/office/drawing/2014/chartex" xmlns:cx1="http://schemas.microsoft.com/office/drawing/2015/9/8/chartex" xmlns:mc="http://schemas.openxmlformats.org/markup-compatibility/2006" xmlns:o="urn:schemas-microsoft-com:office:office" xmlns:r="http://schemas.openxmlformats.org/officeDocument/2006/relationships" xmlns:m="http://schemas.openxmlformats.org/officeDocument/2006/math" xmlns:v="urn:schemas-microsoft-com:vml" xmlns:wp14="http://schemas.microsoft.com/office/word/2010/wordprocessingDrawing" xmlns:wp="http://schemas.openxmlformats.org/drawingml/2006/wordprocessingDrawing" xmlns:w10="urn:schemas-microsoft-com:office:word" xmlns:w="http://schemas.openxmlformats.org/wordprocessingml/2006/main" xmlns:w14="http://schemas.microsoft.com/office/word/2010/wordml" xmlns:w15="http://schemas.microsoft.com/office/word/2012/wordml" xmlns:w16se="http://schemas.microsoft.com/office/word/2015/wordml/symex" xmlns:wpg="http://schemas.microsoft.com/office/word/2010/wordprocessingGroup" xmlns:wpi="http://schemas.microsoft.com/office/word/2010/wordprocessingInk" xmlns:wne="http://schemas.microsoft.com/office/word/2006/wordml" xmlns:wps="http://schemas.microsoft.com/office/word/2010/wordprocessingShape" mc:Ignorable="w14 w15 w16se wp14">
+<w:numbering xmlns:wpc="http://schemas.microsoft.com/office/word/2010/wordprocessingCanvas" xmlns:cx="http://schemas.microsoft.com/office/drawing/2014/chartex" xmlns:cx1="http://schemas.microsoft.com/office/drawing/2015/9/8/chartex" xmlns:cx2="http://schemas.microsoft.com/office/drawing/2015/10/21/chartex" xmlns:cx3="http://schemas.microsoft.com/office/drawing/2016/5/9/chartex" xmlns:cx4="http://schemas.microsoft.com/office/drawing/2016/5/10/chartex" xmlns:cx5="http://schemas.microsoft.com/office/drawing/2016/5/11/chartex" xmlns:mc="http://schemas.openxmlformats.org/markup-compatibility/2006" xmlns:o="urn:schemas-microsoft-com:office:office" xmlns:r="http://schemas.openxmlformats.org/officeDocument/2006/relationships" xmlns:m="http://schemas.openxmlformats.org/officeDocument/2006/math" xmlns:v="urn:schemas-microsoft-com:vml" xmlns:wp14="http://schemas.microsoft.com/office/word/2010/wordprocessingDrawing" xmlns:wp="http://schemas.openxmlformats.org/drawingml/2006/wordprocessingDrawing" xmlns:w10="urn:schemas-microsoft-com:office:word" xmlns:w="http://schemas.openxmlformats.org/wordprocessingml/2006/main" xmlns:w14="http://schemas.microsoft.com/office/word/2010/wordml" xmlns:w15="http://schemas.microsoft.com/office/word/2012/wordml" xmlns:w16se="http://schemas.microsoft.com/office/word/2015/wordml/symex" xmlns:wpg="http://schemas.microsoft.com/office/word/2010/wordprocessingGroup" xmlns:wpi="http://schemas.microsoft.com/office/word/2010/wordprocessingInk" xmlns:wne="http://schemas.microsoft.com/office/word/2006/wordml" xmlns:wps="http://schemas.microsoft.com/office/word/2010/wordprocessingShape" mc:Ignorable="w14 w15 w16se wp14">
   <w:abstractNum w:abstractNumId="0" w15:restartNumberingAfterBreak="0">
     <w:nsid w:val="088C1A0C"/>
     <w:multiLevelType w:val="multilevel"/>
@@ -3290,7 +3361,7 @@
       </w:pPr>
     </w:pPrDefault>
   </w:docDefaults>
-  <w:latentStyles w:defLockedState="0" w:defUIPriority="99" w:defSemiHidden="0" w:defUnhideWhenUsed="0" w:defQFormat="0" w:count="371">
+  <w:latentStyles w:defLockedState="0" w:defUIPriority="99" w:defSemiHidden="0" w:defUnhideWhenUsed="0" w:defQFormat="0" w:count="374">
     <w:lsdException w:name="Normal" w:uiPriority="0" w:qFormat="1"/>
     <w:lsdException w:name="heading 1" w:uiPriority="9" w:qFormat="1"/>
     <w:lsdException w:name="heading 2" w:semiHidden="1" w:uiPriority="9" w:unhideWhenUsed="1" w:qFormat="1"/>
@@ -3396,7 +3467,6 @@
     <w:lsdException w:name="HTML Sample" w:semiHidden="1" w:unhideWhenUsed="1"/>
     <w:lsdException w:name="HTML Typewriter" w:semiHidden="1" w:unhideWhenUsed="1"/>
     <w:lsdException w:name="HTML Variable" w:semiHidden="1" w:unhideWhenUsed="1"/>
-    <w:lsdException w:name="Normal Table" w:semiHidden="1" w:unhideWhenUsed="1"/>
     <w:lsdException w:name="annotation subject" w:semiHidden="1" w:unhideWhenUsed="1"/>
     <w:lsdException w:name="No List" w:semiHidden="1" w:unhideWhenUsed="1"/>
     <w:lsdException w:name="Outline List 1" w:semiHidden="1" w:unhideWhenUsed="1"/>
@@ -3441,7 +3511,6 @@
     <w:lsdException w:name="Table Professional" w:semiHidden="1" w:unhideWhenUsed="1"/>
     <w:lsdException w:name="Table Subtle 1" w:semiHidden="1" w:unhideWhenUsed="1"/>
     <w:lsdException w:name="Table Subtle 2" w:semiHidden="1" w:unhideWhenUsed="1"/>
-    <w:lsdException w:name="Table Web 1" w:semiHidden="1" w:unhideWhenUsed="1"/>
     <w:lsdException w:name="Table Web 2" w:semiHidden="1" w:unhideWhenUsed="1"/>
     <w:lsdException w:name="Table Web 3" w:semiHidden="1" w:unhideWhenUsed="1"/>
     <w:lsdException w:name="Balloon Text" w:semiHidden="1" w:unhideWhenUsed="1"/>
@@ -3662,6 +3731,9 @@
     <w:lsdException w:name="List Table 5 Dark Accent 6" w:uiPriority="50"/>
     <w:lsdException w:name="List Table 6 Colorful Accent 6" w:uiPriority="51"/>
     <w:lsdException w:name="List Table 7 Colorful Accent 6" w:uiPriority="52"/>
+    <w:lsdException w:name="Mention" w:semiHidden="1" w:unhideWhenUsed="1"/>
+    <w:lsdException w:name="Smart Hyperlink" w:semiHidden="1" w:unhideWhenUsed="1"/>
+    <w:lsdException w:name="Hashtag" w:semiHidden="1" w:unhideWhenUsed="1"/>
   </w:latentStyles>
   <w:style w:type="paragraph" w:default="1" w:styleId="Normal">
     <w:name w:val="Normal"/>

</xml_diff>